<commit_message>
Redactado el informe del (08/04/20)
Informe de lo realizado este día
</commit_message>
<xml_diff>
--- a/Informe para la siguiente reunión.docx
+++ b/Informe para la siguiente reunión.docx
@@ -3,7 +3,24 @@
 <w:document xmlns:wpc="http://schemas.microsoft.com/office/word/2010/wordprocessingCanvas" xmlns:cx="http://schemas.microsoft.com/office/drawing/2014/chartex" xmlns:cx1="http://schemas.microsoft.com/office/drawing/2015/9/8/chartex" xmlns:cx2="http://schemas.microsoft.com/office/drawing/2015/10/21/chartex" xmlns:cx3="http://schemas.microsoft.com/office/drawing/2016/5/9/chartex" xmlns:cx4="http://schemas.microsoft.com/office/drawing/2016/5/10/chartex" xmlns:cx5="http://schemas.microsoft.com/office/drawing/2016/5/11/chartex" xmlns:cx6="http://schemas.microsoft.com/office/drawing/2016/5/12/chartex" xmlns:cx7="http://schemas.microsoft.com/office/drawing/2016/5/13/chartex" xmlns:cx8="http://schemas.microsoft.com/office/drawing/2016/5/14/chartex" xmlns:mc="http://schemas.openxmlformats.org/markup-compatibility/2006" xmlns:aink="http://schemas.microsoft.com/office/drawing/2016/ink" xmlns:am3d="http://schemas.microsoft.com/office/drawing/2017/model3d" xmlns:o="urn:schemas-microsoft-com:office:office" xmlns:r="http://schemas.openxmlformats.org/officeDocument/2006/relationships" xmlns:m="http://schemas.openxmlformats.org/officeDocument/2006/math" xmlns:v="urn:schemas-microsoft-com:vml" xmlns:wp14="http://schemas.microsoft.com/office/word/2010/wordprocessingDrawing" xmlns:wp="http://schemas.openxmlformats.org/drawingml/2006/wordprocessingDrawing" xmlns:w10="urn:schemas-microsoft-com:office:word" xmlns:w="http://schemas.openxmlformats.org/wordprocessingml/2006/main" xmlns:w14="http://schemas.microsoft.com/office/word/2010/wordml" xmlns:w15="http://schemas.microsoft.com/office/word/2012/wordml" xmlns:w16cid="http://schemas.microsoft.com/office/word/2016/wordml/cid" xmlns:w16se="http://schemas.microsoft.com/office/word/2015/wordml/symex" xmlns:wpg="http://schemas.microsoft.com/office/word/2010/wordprocessingGroup" xmlns:wpi="http://schemas.microsoft.com/office/word/2010/wordprocessingInk" xmlns:wne="http://schemas.microsoft.com/office/word/2006/wordml" xmlns:wps="http://schemas.microsoft.com/office/word/2010/wordprocessingShape" mc:Ignorable="w14 w15 w16se w16cid wp14">
   <w:body>
     <w:p>
-      <w:r>
+      <w:pPr>
+        <w:jc w:val="center"/>
+        <w:rPr>
+          <w:b/>
+          <w:bCs/>
+          <w:sz w:val="24"/>
+          <w:szCs w:val="24"/>
+          <w:u w:val="single"/>
+        </w:rPr>
+      </w:pPr>
+      <w:r>
+        <w:rPr>
+          <w:b/>
+          <w:bCs/>
+          <w:sz w:val="24"/>
+          <w:szCs w:val="24"/>
+          <w:u w:val="single"/>
+        </w:rPr>
         <w:t>INFORME PARA LA SIGUIENTE REUNIÓN</w:t>
       </w:r>
     </w:p>
@@ -15,6 +32,7 @@
           <w:ilvl w:val="0"/>
           <w:numId w:val="2"/>
         </w:numPr>
+        <w:jc w:val="both"/>
       </w:pPr>
       <w:r>
         <w:t xml:space="preserve">Se ha probado a transformar la variable CONSTRUCTIONYEAR a una ANTIQUITY, de año de construcción a antigüedad “ANTIQUITY = 2020 – CONSTRUCTIONYEAR”. </w:t>
@@ -70,6 +88,7 @@
           <w:ilvl w:val="0"/>
           <w:numId w:val="2"/>
         </w:numPr>
+        <w:jc w:val="both"/>
       </w:pPr>
       <w:r>
         <w:t xml:space="preserve">En la variable MAXBUILDINGFLOOR, cuando era un valor nulo, se transformaba a -1 y ahora a 0. Las métricas de </w:t>
@@ -118,9 +137,15 @@
     <w:p>
       <w:pPr>
         <w:ind w:left="720"/>
-      </w:pPr>
-      <w:r>
-        <w:t>CONCLUSIÓN: si estos cambios mejoran o empeoran la precisión muy ligeramente, es prácticamente imposible detectarlo.</w:t>
+        <w:jc w:val="both"/>
+      </w:pPr>
+      <w:r>
+        <w:t>CONCLUSIÓN: si estos cambios mejoran o empeoran la precisión muy ligeramente, es prácticamente imposible</w:t>
+      </w:r>
+      <w:bookmarkStart w:id="0" w:name="_GoBack"/>
+      <w:bookmarkEnd w:id="0"/>
+      <w:r>
+        <w:t xml:space="preserve"> detectarlo.</w:t>
       </w:r>
     </w:p>
     <w:p>
@@ -130,6 +155,7 @@
           <w:ilvl w:val="0"/>
           <w:numId w:val="2"/>
         </w:numPr>
+        <w:jc w:val="both"/>
       </w:pPr>
       <w:r>
         <w:t xml:space="preserve">Se ha probado a transformar la variable CADASTRALQUALITY de tipo categórica a </w:t>
@@ -161,6 +187,15 @@
       </w:r>
       <w:r>
         <w:t xml:space="preserve"> aunque contiene menos muestras predichas a la clase RESIDENTIAL. </w:t>
+      </w:r>
+    </w:p>
+    <w:p>
+      <w:pPr>
+        <w:ind w:left="708"/>
+        <w:jc w:val="both"/>
+      </w:pPr>
+      <w:r>
+        <w:t>CONCLUSIÓN: Posiblemente estos cambios mejores muy ligeramente la precisión.</w:t>
       </w:r>
     </w:p>
     <w:p>
@@ -170,15 +205,42 @@
           <w:ilvl w:val="0"/>
           <w:numId w:val="2"/>
         </w:numPr>
+        <w:jc w:val="both"/>
       </w:pPr>
       <w:r>
         <w:t xml:space="preserve">Se ha entrenado un modelo </w:t>
       </w:r>
+      <w:proofErr w:type="spellStart"/>
       <w:r>
         <w:rPr>
           <w:u w:val="single"/>
         </w:rPr>
-        <w:t>SVC</w:t>
+        <w:t>S</w:t>
+      </w:r>
+      <w:r>
+        <w:rPr>
+          <w:u w:val="single"/>
+        </w:rPr>
+        <w:t>upport</w:t>
+      </w:r>
+      <w:proofErr w:type="spellEnd"/>
+      <w:r>
+        <w:rPr>
+          <w:u w:val="single"/>
+        </w:rPr>
+        <w:t xml:space="preserve"> </w:t>
+      </w:r>
+      <w:r>
+        <w:rPr>
+          <w:u w:val="single"/>
+        </w:rPr>
+        <w:t>V</w:t>
+      </w:r>
+      <w:r>
+        <w:rPr>
+          <w:u w:val="single"/>
+        </w:rPr>
+        <w:t>ector Machine</w:t>
       </w:r>
       <w:r>
         <w:t xml:space="preserve"> sin realizar PCA a los </w:t>
@@ -209,43 +271,55 @@
           <w:ilvl w:val="0"/>
           <w:numId w:val="2"/>
         </w:numPr>
+        <w:jc w:val="both"/>
       </w:pPr>
       <w:r>
         <w:t xml:space="preserve">Se están haciendo pruebas con </w:t>
       </w:r>
+      <w:proofErr w:type="spellStart"/>
       <w:r>
         <w:rPr>
           <w:u w:val="single"/>
         </w:rPr>
-        <w:t>Auto-</w:t>
-      </w:r>
-      <w:proofErr w:type="spellStart"/>
+        <w:t>MLBox</w:t>
+      </w:r>
+      <w:proofErr w:type="spellEnd"/>
       <w:r>
         <w:rPr>
           <w:u w:val="single"/>
         </w:rPr>
-        <w:t>MachineLearning</w:t>
-      </w:r>
-      <w:proofErr w:type="spellEnd"/>
-      <w:r>
         <w:t xml:space="preserve"> </w:t>
       </w:r>
       <w:r>
+        <w:t xml:space="preserve">(técnica de auto machine </w:t>
+      </w:r>
+      <w:proofErr w:type="spellStart"/>
+      <w:r>
+        <w:t>learning</w:t>
+      </w:r>
+      <w:proofErr w:type="spellEnd"/>
+      <w:r>
+        <w:t>)</w:t>
+      </w:r>
+      <w:r>
+        <w:t xml:space="preserve"> </w:t>
+      </w:r>
+      <w:r>
         <w:t xml:space="preserve">tanto en un ordenador personal como en Google </w:t>
       </w:r>
       <w:proofErr w:type="spellStart"/>
+      <w:proofErr w:type="gramStart"/>
       <w:r>
         <w:t>Collab</w:t>
       </w:r>
       <w:proofErr w:type="spellEnd"/>
+      <w:proofErr w:type="gramEnd"/>
       <w:r>
         <w:t xml:space="preserve"> pero de momento no </w:t>
       </w:r>
       <w:r>
-        <w:t xml:space="preserve">muestra nada (parece estar bloqueado) </w:t>
-      </w:r>
-      <w:bookmarkStart w:id="0" w:name="_GoBack"/>
-      <w:bookmarkEnd w:id="0"/>
+        <w:t>muestra nada (parece estar bloqueado)</w:t>
+      </w:r>
     </w:p>
     <w:p>
       <w:pPr>
@@ -254,6 +328,7 @@
           <w:ilvl w:val="0"/>
           <w:numId w:val="2"/>
         </w:numPr>
+        <w:jc w:val="both"/>
       </w:pPr>
       <w:r>
         <w:t xml:space="preserve">Se ha probado el modelo </w:t>
@@ -273,7 +348,13 @@
       </w:r>
       <w:proofErr w:type="spellEnd"/>
       <w:r>
-        <w:t xml:space="preserve"> (con entre 200 – 400), da resultados ligeramente peores que el </w:t>
+        <w:t xml:space="preserve"> (con entre 200 – 400</w:t>
+      </w:r>
+      <w:r>
+        <w:t xml:space="preserve"> estimadores</w:t>
+      </w:r>
+      <w:r>
+        <w:t xml:space="preserve">), da resultados ligeramente peores que el </w:t>
       </w:r>
       <w:proofErr w:type="spellStart"/>
       <w:r>

</xml_diff>